<commit_message>
Edits to the Written Report.
</commit_message>
<xml_diff>
--- a/Written Report_etl.docx
+++ b/Written Report_etl.docx
@@ -14,193 +14,505 @@
       <w:r>
         <w:t xml:space="preserve"> White</w:t>
       </w:r>
-    </w:p>
-    <w:p>
+      <w:r>
+        <w:br/>
+      </w:r>
       <w:r>
         <w:t>10/23/2020</w:t>
       </w:r>
-    </w:p>
-    <w:p>
+      <w:r>
+        <w:br/>
+      </w:r>
       <w:r>
         <w:t>ETL Project</w:t>
       </w:r>
-    </w:p>
-    <w:p>
+      <w:r>
+        <w:br/>
+      </w:r>
       <w:r>
         <w:t>Written report</w:t>
       </w:r>
     </w:p>
-    <w:p>
-      <w:r>
-        <w:t xml:space="preserve">Project Outline:  Provide a Ramen Noodle </w:t>
+    <w:p/>
+    <w:p>
+      <w:pPr>
+        <w:jc w:val="center"/>
+        <w:rPr>
+          <w:b/>
+          <w:bCs/>
+        </w:rPr>
+      </w:pPr>
+      <w:r>
+        <w:rPr>
+          <w:b/>
+          <w:bCs/>
+        </w:rPr>
+        <w:t>Ramen Noodle Dataset</w:t>
+      </w:r>
+    </w:p>
+    <w:p>
+      <w:r>
+        <w:rPr>
+          <w:b/>
+          <w:bCs/>
+        </w:rPr>
+        <w:t>Project Outline</w:t>
+      </w:r>
+      <w:r>
+        <w:t xml:space="preserve">:  Provide a Ramen Noodle </w:t>
+      </w:r>
+      <w:r>
+        <w:t>analysis</w:t>
+      </w:r>
+      <w:r>
+        <w:t xml:space="preserve"> ready database.  The data focused on ratings, countries, and words that will provide insight into whether these </w:t>
+      </w:r>
+      <w:r>
+        <w:t>factors</w:t>
+      </w:r>
+      <w:r>
+        <w:t xml:space="preserve"> have impacts on the ratings.  </w:t>
+      </w:r>
+    </w:p>
+    <w:p>
+      <w:r>
+        <w:rPr>
+          <w:b/>
+          <w:bCs/>
+        </w:rPr>
+        <w:t>Final Project File Detail:</w:t>
+      </w:r>
+      <w:r>
+        <w:rPr>
+          <w:b/>
+          <w:bCs/>
+        </w:rPr>
+        <w:br/>
+      </w:r>
+      <w:r>
+        <w:rPr>
+          <w:b/>
+          <w:bCs/>
+          <w:i/>
+          <w:iCs/>
+        </w:rPr>
+        <w:t>- Ramen_Ratings_1.csv</w:t>
+      </w:r>
+      <w:r>
+        <w:rPr>
+          <w:b/>
+          <w:bCs/>
+        </w:rPr>
+        <w:t xml:space="preserve"> – </w:t>
+      </w:r>
+      <w:r>
+        <w:t>Kaggle dataset number 1</w:t>
+      </w:r>
+      <w:r>
+        <w:br/>
+        <w:t xml:space="preserve">- </w:t>
+      </w:r>
+      <w:r>
+        <w:rPr>
+          <w:b/>
+          <w:bCs/>
+          <w:i/>
+          <w:iCs/>
+        </w:rPr>
+        <w:t>Ramen_Ratings_2.csv</w:t>
+      </w:r>
+      <w:r>
+        <w:t xml:space="preserve"> – Kaggle dataset number 2</w:t>
+      </w:r>
+      <w:r>
+        <w:br/>
+        <w:t xml:space="preserve">- </w:t>
+      </w:r>
+      <w:r>
+        <w:rPr>
+          <w:b/>
+          <w:bCs/>
+          <w:i/>
+          <w:iCs/>
+        </w:rPr>
+        <w:t>Ramen_Soup.py</w:t>
+      </w:r>
+      <w:r>
+        <w:t xml:space="preserve"> – Project script that includes scraper, transformer, cleaning, and loader.</w:t>
+      </w:r>
+      <w:r>
+        <w:br/>
+        <w:t xml:space="preserve">- </w:t>
+      </w:r>
+      <w:r>
+        <w:rPr>
+          <w:b/>
+          <w:bCs/>
+          <w:i/>
+          <w:iCs/>
+        </w:rPr>
+        <w:t>Full_Ramen.csv</w:t>
+      </w:r>
+      <w:r>
+        <w:t xml:space="preserve"> – Final dataset output from the Ramen_Soup.py program.</w:t>
+      </w:r>
+      <w:r>
+        <w:br/>
+        <w:t xml:space="preserve">- </w:t>
       </w:r>
       <w:proofErr w:type="spellStart"/>
       <w:r>
-        <w:t>analaysis</w:t>
+        <w:rPr>
+          <w:b/>
+          <w:bCs/>
+          <w:i/>
+          <w:iCs/>
+        </w:rPr>
+        <w:t>RamenDB</w:t>
       </w:r>
       <w:proofErr w:type="spellEnd"/>
       <w:r>
-        <w:t xml:space="preserve"> ready database.  The data focused on ratings, countries, and words that will provide insight into whether these </w:t>
+        <w:t xml:space="preserve"> </w:t>
+      </w:r>
+      <w:r>
+        <w:t>(database)</w:t>
+      </w:r>
+      <w:r>
+        <w:t>– Mongo database.</w:t>
+      </w:r>
+      <w:r>
+        <w:br/>
+        <w:t xml:space="preserve">- </w:t>
       </w:r>
       <w:proofErr w:type="spellStart"/>
       <w:r>
-        <w:t>facotrs</w:t>
+        <w:rPr>
+          <w:b/>
+          <w:bCs/>
+          <w:i/>
+          <w:iCs/>
+        </w:rPr>
+        <w:t>RamenDB</w:t>
       </w:r>
       <w:proofErr w:type="spellEnd"/>
       <w:r>
-        <w:t xml:space="preserve"> have impacts on the ratings.  </w:t>
+        <w:t xml:space="preserve"> (collection)</w:t>
+      </w:r>
+      <w:r>
+        <w:t xml:space="preserve"> – Mongo collection that the dataset is stored.</w:t>
+      </w:r>
+      <w:r>
+        <w:br/>
+        <w:t>-</w:t>
+      </w:r>
+      <w:r>
+        <w:rPr>
+          <w:b/>
+          <w:bCs/>
+          <w:i/>
+          <w:iCs/>
+        </w:rPr>
+        <w:t>Written Report_etl</w:t>
+      </w:r>
+      <w:r>
+        <w:rPr>
+          <w:i/>
+          <w:iCs/>
+        </w:rPr>
+        <w:t>.</w:t>
+      </w:r>
+      <w:r>
+        <w:rPr>
+          <w:b/>
+          <w:bCs/>
+          <w:i/>
+          <w:iCs/>
+        </w:rPr>
+        <w:t>docx</w:t>
+      </w:r>
+      <w:r>
+        <w:t xml:space="preserve"> </w:t>
+      </w:r>
+      <w:r>
+        <w:t xml:space="preserve">– Final written report for project.  </w:t>
+      </w:r>
+    </w:p>
+    <w:p>
+      <w:pPr>
+        <w:rPr>
+          <w:b/>
+          <w:bCs/>
+        </w:rPr>
+      </w:pPr>
+    </w:p>
+    <w:p>
+      <w:pPr>
+        <w:rPr>
+          <w:b/>
+          <w:bCs/>
+        </w:rPr>
+      </w:pPr>
+      <w:r>
+        <w:rPr>
+          <w:b/>
+          <w:bCs/>
+        </w:rPr>
+        <w:t xml:space="preserve">Data Sources:  </w:t>
+      </w:r>
+    </w:p>
+    <w:p>
+      <w:r>
+        <w:t>- Kaggle - Ramen Noodle review CSV from theramenrater.com</w:t>
+      </w:r>
+      <w:r>
+        <w:br/>
+      </w:r>
+      <w:r>
+        <w:t>- Scraping - theramenrater.com for additional reviews and missing elements from the CSV.</w:t>
       </w:r>
     </w:p>
     <w:p/>
     <w:p>
       <w:r>
-        <w:t xml:space="preserve">Data Sources:  </w:t>
-      </w:r>
-    </w:p>
-    <w:p>
-      <w:r>
-        <w:t>- Kaggle - Ramen Noodle review CSV from theramenrater.com</w:t>
-      </w:r>
-    </w:p>
-    <w:p>
-      <w:r>
-        <w:t>- Scraping - theramenrater.com for additional reviews and missing elements from the CSV.</w:t>
+        <w:rPr>
+          <w:b/>
+          <w:bCs/>
+        </w:rPr>
+        <w:t>Cleansing and Transformation</w:t>
+      </w:r>
+      <w:r>
+        <w:t>:</w:t>
+      </w:r>
+    </w:p>
+    <w:p>
+      <w:r>
+        <w:t xml:space="preserve">- </w:t>
+      </w:r>
+      <w:r>
+        <w:rPr>
+          <w:b/>
+          <w:bCs/>
+          <w:i/>
+          <w:iCs/>
+        </w:rPr>
+        <w:t>Country Clean Up</w:t>
+      </w:r>
+      <w:r>
+        <w:t xml:space="preserve"> - Some of the country data was misspelled and cities were identified as countries.  Those items needed to be corrected in the data set prior to adding a continent column.</w:t>
+      </w:r>
+    </w:p>
+    <w:p>
+      <w:r>
+        <w:t xml:space="preserve">- </w:t>
+      </w:r>
+      <w:r>
+        <w:rPr>
+          <w:b/>
+          <w:bCs/>
+          <w:i/>
+          <w:iCs/>
+        </w:rPr>
+        <w:t>Continent Column</w:t>
+      </w:r>
+      <w:r>
+        <w:t xml:space="preserve"> - Utilized the country column to developed a continent column.</w:t>
+      </w:r>
+    </w:p>
+    <w:p>
+      <w:r>
+        <w:t xml:space="preserve">- </w:t>
+      </w:r>
+      <w:r>
+        <w:rPr>
+          <w:b/>
+          <w:bCs/>
+          <w:i/>
+          <w:iCs/>
+        </w:rPr>
+        <w:t>Review Word Count</w:t>
+      </w:r>
+      <w:r>
+        <w:t xml:space="preserve"> - Determine the length of the review (Blurb) column and did a </w:t>
+      </w:r>
+      <w:proofErr w:type="spellStart"/>
+      <w:r>
+        <w:t>len</w:t>
+      </w:r>
+      <w:proofErr w:type="spellEnd"/>
+      <w:r>
+        <w:t xml:space="preserve"> function to determine that total.</w:t>
+      </w:r>
+    </w:p>
+    <w:p>
+      <w:r>
+        <w:t xml:space="preserve">- </w:t>
+      </w:r>
+      <w:r>
+        <w:rPr>
+          <w:b/>
+          <w:bCs/>
+          <w:i/>
+          <w:iCs/>
+        </w:rPr>
+        <w:t>Word Frequency</w:t>
+      </w:r>
+      <w:r>
+        <w:t xml:space="preserve"> - Initially placed the review (Blurb) column into a word cloud generator to determine the most frequently used words.  </w:t>
+      </w:r>
+    </w:p>
+    <w:p>
+      <w:r>
+        <w:t xml:space="preserve">- </w:t>
+      </w:r>
+      <w:r>
+        <w:t xml:space="preserve"> </w:t>
+      </w:r>
+      <w:r>
+        <w:rPr>
+          <w:b/>
+          <w:bCs/>
+        </w:rPr>
+        <w:t xml:space="preserve">Word </w:t>
+      </w:r>
+      <w:r>
+        <w:rPr>
+          <w:b/>
+          <w:bCs/>
+        </w:rPr>
+        <w:t>Standardizing</w:t>
+      </w:r>
+      <w:r>
+        <w:t xml:space="preserve"> - </w:t>
+      </w:r>
+      <w:r>
+        <w:t>Had to normalize some of the words as they were standard throughout all reviews (i.e., Finished, UPC, JAN, EAN)</w:t>
+      </w:r>
+    </w:p>
+    <w:p>
+      <w:r>
+        <w:t xml:space="preserve">- </w:t>
+      </w:r>
+      <w:r>
+        <w:rPr>
+          <w:b/>
+          <w:bCs/>
+        </w:rPr>
+        <w:t>Key Word Selection</w:t>
+      </w:r>
+      <w:r>
+        <w:t xml:space="preserve"> - </w:t>
+      </w:r>
+      <w:r>
+        <w:t xml:space="preserve">Once the word list was identified, programed to count the number of </w:t>
+      </w:r>
+      <w:r>
+        <w:t>occurrences</w:t>
+      </w:r>
+      <w:r>
+        <w:t xml:space="preserve"> in each review for each word.  </w:t>
+      </w:r>
+    </w:p>
+    <w:p>
+      <w:r>
+        <w:t xml:space="preserve">- </w:t>
+      </w:r>
+      <w:r>
+        <w:rPr>
+          <w:b/>
+          <w:bCs/>
+        </w:rPr>
+        <w:t>Bar Code Split</w:t>
+      </w:r>
+      <w:r>
+        <w:t xml:space="preserve"> - The bar code information was part of the review (Blurb) and was typically found at the end of each review. </w:t>
+      </w:r>
+    </w:p>
+    <w:p>
+      <w:r>
+        <w:lastRenderedPageBreak/>
+        <w:t xml:space="preserve">- </w:t>
+      </w:r>
+      <w:r>
+        <w:rPr>
+          <w:b/>
+          <w:bCs/>
+        </w:rPr>
+        <w:t>Bar Code Column Creation</w:t>
+      </w:r>
+      <w:r>
+        <w:t xml:space="preserve"> - </w:t>
+      </w:r>
+      <w:r>
+        <w:t>Created another column and did another split on the review to place the bar code info into the newly created column.</w:t>
+      </w:r>
+    </w:p>
+    <w:p>
+      <w:r>
+        <w:rPr>
+          <w:b/>
+          <w:bCs/>
+        </w:rPr>
+        <w:t>Database Structure:</w:t>
+      </w:r>
+      <w:r>
+        <w:t xml:space="preserve"> Mongo was used to store this dataset into a database.  </w:t>
+      </w:r>
+    </w:p>
+    <w:p>
+      <w:r>
+        <w:rPr>
+          <w:b/>
+          <w:bCs/>
+        </w:rPr>
+        <w:t>Future Questions for Analysis:</w:t>
+      </w:r>
+      <w:r>
+        <w:t xml:space="preserve">  This dataset was built to help answer the following questions.</w:t>
+      </w:r>
+    </w:p>
+    <w:p>
+      <w:r>
+        <w:t xml:space="preserve">    1. Which continents manufacture better tasting ramen based on reviews?</w:t>
+      </w:r>
+    </w:p>
+    <w:p>
+      <w:r>
+        <w:t xml:space="preserve">    2. Which countries manufacture better tasting ramen based on reviews? </w:t>
+      </w:r>
+    </w:p>
+    <w:p>
+      <w:r>
+        <w:t xml:space="preserve">    3. Are there particular words that are associated with a positive or a negative rating?</w:t>
+      </w:r>
+    </w:p>
+    <w:p>
+      <w:r>
+        <w:t xml:space="preserve">    4. Does the length (word count) of a review rating equate to a positive or negative rating?</w:t>
+      </w:r>
+    </w:p>
+    <w:p>
+      <w:r>
+        <w:t xml:space="preserve">    5. With the provided bar code information, how does price impact the ratings</w:t>
+      </w:r>
+      <w:r>
+        <w:t>?</w:t>
       </w:r>
     </w:p>
     <w:p/>
     <w:p>
       <w:r>
-        <w:t>Cleansing and Transformation:</w:t>
-      </w:r>
-    </w:p>
-    <w:p>
-      <w:r>
-        <w:t>- Country Clean Up - Some of the country data was misspelled and cities were identified as countries.  Those items needed to be corrected in the data set prior to adding a continent column.</w:t>
-      </w:r>
-    </w:p>
-    <w:p>
-      <w:r>
-        <w:t>- Continent Column - Utilized the country column to develope</w:t>
-      </w:r>
-      <w:r>
-        <w:t>d</w:t>
-      </w:r>
-      <w:r>
-        <w:t xml:space="preserve"> a continent column.</w:t>
-      </w:r>
-    </w:p>
-    <w:p>
-      <w:r>
-        <w:t xml:space="preserve">- Review Word Count - Determine the length of the review (Blurb) column and did a </w:t>
-      </w:r>
-      <w:proofErr w:type="spellStart"/>
-      <w:r>
-        <w:t>len</w:t>
-      </w:r>
-      <w:proofErr w:type="spellEnd"/>
-      <w:r>
-        <w:t xml:space="preserve"> function to determine that total.</w:t>
-      </w:r>
-    </w:p>
-    <w:p>
-      <w:r>
-        <w:t xml:space="preserve">- Word Frequency - </w:t>
-      </w:r>
-      <w:r>
-        <w:t>Initially</w:t>
-      </w:r>
-      <w:r>
-        <w:t xml:space="preserve"> placed the review (Blurb) column into a word cloud generator to determine the most frequen</w:t>
-      </w:r>
-      <w:r>
-        <w:t>t</w:t>
-      </w:r>
-      <w:r>
-        <w:t xml:space="preserve">ly used words.  </w:t>
-      </w:r>
-    </w:p>
-    <w:p>
-      <w:r>
-        <w:t xml:space="preserve">                Had to normalize some of the words as they were standard throughout all reviews (i.e., Finished, UPC, JAN, EAN)</w:t>
-      </w:r>
-    </w:p>
-    <w:p>
-      <w:r>
-        <w:t xml:space="preserve">                Once the word list was identified, programed to count the number of </w:t>
-      </w:r>
-      <w:r>
-        <w:t>occurrence</w:t>
-      </w:r>
-      <w:r>
-        <w:t xml:space="preserve"> in each re</w:t>
-      </w:r>
-      <w:r>
-        <w:t>vi</w:t>
-      </w:r>
-      <w:r>
-        <w:t xml:space="preserve">ew for each word.  </w:t>
-      </w:r>
-    </w:p>
-    <w:p>
-      <w:r>
-        <w:t xml:space="preserve">- Bar Code Split - The bar code information was part of the review (Blurb) and was typically found at the end of each review. </w:t>
-      </w:r>
-    </w:p>
-    <w:p>
-      <w:r>
-        <w:t xml:space="preserve">                Created another column and did another split on the re</w:t>
-      </w:r>
-      <w:r>
-        <w:t>vi</w:t>
-      </w:r>
-      <w:r>
-        <w:t>ew to place the bar code info into the newly created column.</w:t>
-      </w:r>
+        <w:br/>
+      </w:r>
+    </w:p>
+    <w:p>
+      <w:pPr>
+        <w:rPr>
+          <w:b/>
+          <w:bCs/>
+        </w:rPr>
+      </w:pPr>
     </w:p>
     <w:p/>
-    <w:p>
-      <w:r>
-        <w:t xml:space="preserve">Database </w:t>
-      </w:r>
-      <w:r>
-        <w:t>Structure</w:t>
-      </w:r>
-      <w:r>
-        <w:t xml:space="preserve">: Mongo was used to store this dataset into a database.  </w:t>
-      </w:r>
-    </w:p>
-    <w:p/>
-    <w:p>
-      <w:r>
-        <w:t>Future Questions for Analysis:  This dataset was built to help answer the following questions.</w:t>
-      </w:r>
-    </w:p>
-    <w:p>
-      <w:r>
-        <w:t xml:space="preserve">    1. Which continents manufacture better tasting ramen based on reviews?</w:t>
-      </w:r>
-    </w:p>
-    <w:p>
-      <w:r>
-        <w:lastRenderedPageBreak/>
-        <w:t xml:space="preserve">    2. Which countries manufacture better tasting ramen based on reviews? </w:t>
-      </w:r>
-    </w:p>
-    <w:p>
-      <w:r>
-        <w:t xml:space="preserve">    3. Are there particular words that are associated with a positive or a negative rating?</w:t>
-      </w:r>
-    </w:p>
-    <w:p>
-      <w:r>
-        <w:t xml:space="preserve">    4. Does the length (word count) of a review rating equate to a positive or negative rating?</w:t>
-      </w:r>
-    </w:p>
-    <w:p>
-      <w:r>
-        <w:t xml:space="preserve">    5. With the provided bar code information, how does price impact the ratings.</w:t>
-      </w:r>
-    </w:p>
     <w:sectPr>
       <w:pgSz w:w="12240" w:h="15840"/>
       <w:pgMar w:top="1440" w:right="1440" w:bottom="1440" w:left="1440" w:header="720" w:footer="720" w:gutter="0"/>
@@ -209,6 +521,126 @@
     </w:sectPr>
   </w:body>
 </w:document>
+</file>
+
+<file path=word/numbering.xml><?xml version="1.0" encoding="utf-8"?>
+<w:numbering xmlns:wpc="http://schemas.microsoft.com/office/word/2010/wordprocessingCanvas" xmlns:cx="http://schemas.microsoft.com/office/drawing/2014/chartex" xmlns:cx1="http://schemas.microsoft.com/office/drawing/2015/9/8/chartex" xmlns:cx2="http://schemas.microsoft.com/office/drawing/2015/10/21/chartex" xmlns:cx3="http://schemas.microsoft.com/office/drawing/2016/5/9/chartex" xmlns:cx4="http://schemas.microsoft.com/office/drawing/2016/5/10/chartex" xmlns:cx5="http://schemas.microsoft.com/office/drawing/2016/5/11/chartex" xmlns:cx6="http://schemas.microsoft.com/office/drawing/2016/5/12/chartex" xmlns:cx7="http://schemas.microsoft.com/office/drawing/2016/5/13/chartex" xmlns:cx8="http://schemas.microsoft.com/office/drawing/2016/5/14/chartex" xmlns:mc="http://schemas.openxmlformats.org/markup-compatibility/2006" xmlns:aink="http://schemas.microsoft.com/office/drawing/2016/ink" xmlns:am3d="http://schemas.microsoft.com/office/drawing/2017/model3d" xmlns:o="urn:schemas-microsoft-com:office:office" xmlns:r="http://schemas.openxmlformats.org/officeDocument/2006/relationships" xmlns:m="http://schemas.openxmlformats.org/officeDocument/2006/math" xmlns:v="urn:schemas-microsoft-com:vml" xmlns:wp14="http://schemas.microsoft.com/office/word/2010/wordprocessingDrawing" xmlns:wp="http://schemas.openxmlformats.org/drawingml/2006/wordprocessingDrawing" xmlns:w10="urn:schemas-microsoft-com:office:word" xmlns:w="http://schemas.openxmlformats.org/wordprocessingml/2006/main" xmlns:w14="http://schemas.microsoft.com/office/word/2010/wordml" xmlns:w15="http://schemas.microsoft.com/office/word/2012/wordml" xmlns:w16cex="http://schemas.microsoft.com/office/word/2018/wordml/cex" xmlns:w16cid="http://schemas.microsoft.com/office/word/2016/wordml/cid" xmlns:w16="http://schemas.microsoft.com/office/word/2018/wordml" xmlns:w16se="http://schemas.microsoft.com/office/word/2015/wordml/symex" xmlns:wpg="http://schemas.microsoft.com/office/word/2010/wordprocessingGroup" xmlns:wpi="http://schemas.microsoft.com/office/word/2010/wordprocessingInk" xmlns:wne="http://schemas.microsoft.com/office/word/2006/wordml" xmlns:wps="http://schemas.microsoft.com/office/word/2010/wordprocessingShape" mc:Ignorable="w14 w15 w16se w16cid w16 w16cex wp14">
+  <w:abstractNum w:abstractNumId="0" w15:restartNumberingAfterBreak="0">
+    <w:nsid w:val="21F3308F"/>
+    <w:multiLevelType w:val="hybridMultilevel"/>
+    <w:tmpl w:val="B238B91C"/>
+    <w:lvl w:ilvl="0" w:tplc="DC009774">
+      <w:numFmt w:val="bullet"/>
+      <w:lvlText w:val="-"/>
+      <w:lvlJc w:val="left"/>
+      <w:pPr>
+        <w:ind w:left="720" w:hanging="360"/>
+      </w:pPr>
+      <w:rPr>
+        <w:rFonts w:ascii="Calibri" w:eastAsiaTheme="minorHAnsi" w:hAnsi="Calibri" w:cs="Calibri" w:hint="default"/>
+      </w:rPr>
+    </w:lvl>
+    <w:lvl w:ilvl="1" w:tplc="04090003" w:tentative="1">
+      <w:start w:val="1"/>
+      <w:numFmt w:val="bullet"/>
+      <w:lvlText w:val="o"/>
+      <w:lvlJc w:val="left"/>
+      <w:pPr>
+        <w:ind w:left="1440" w:hanging="360"/>
+      </w:pPr>
+      <w:rPr>
+        <w:rFonts w:ascii="Courier New" w:hAnsi="Courier New" w:cs="Courier New" w:hint="default"/>
+      </w:rPr>
+    </w:lvl>
+    <w:lvl w:ilvl="2" w:tplc="04090005" w:tentative="1">
+      <w:start w:val="1"/>
+      <w:numFmt w:val="bullet"/>
+      <w:lvlText w:val=""/>
+      <w:lvlJc w:val="left"/>
+      <w:pPr>
+        <w:ind w:left="2160" w:hanging="360"/>
+      </w:pPr>
+      <w:rPr>
+        <w:rFonts w:ascii="Wingdings" w:hAnsi="Wingdings" w:hint="default"/>
+      </w:rPr>
+    </w:lvl>
+    <w:lvl w:ilvl="3" w:tplc="04090001" w:tentative="1">
+      <w:start w:val="1"/>
+      <w:numFmt w:val="bullet"/>
+      <w:lvlText w:val=""/>
+      <w:lvlJc w:val="left"/>
+      <w:pPr>
+        <w:ind w:left="2880" w:hanging="360"/>
+      </w:pPr>
+      <w:rPr>
+        <w:rFonts w:ascii="Symbol" w:hAnsi="Symbol" w:hint="default"/>
+      </w:rPr>
+    </w:lvl>
+    <w:lvl w:ilvl="4" w:tplc="04090003" w:tentative="1">
+      <w:start w:val="1"/>
+      <w:numFmt w:val="bullet"/>
+      <w:lvlText w:val="o"/>
+      <w:lvlJc w:val="left"/>
+      <w:pPr>
+        <w:ind w:left="3600" w:hanging="360"/>
+      </w:pPr>
+      <w:rPr>
+        <w:rFonts w:ascii="Courier New" w:hAnsi="Courier New" w:cs="Courier New" w:hint="default"/>
+      </w:rPr>
+    </w:lvl>
+    <w:lvl w:ilvl="5" w:tplc="04090005" w:tentative="1">
+      <w:start w:val="1"/>
+      <w:numFmt w:val="bullet"/>
+      <w:lvlText w:val=""/>
+      <w:lvlJc w:val="left"/>
+      <w:pPr>
+        <w:ind w:left="4320" w:hanging="360"/>
+      </w:pPr>
+      <w:rPr>
+        <w:rFonts w:ascii="Wingdings" w:hAnsi="Wingdings" w:hint="default"/>
+      </w:rPr>
+    </w:lvl>
+    <w:lvl w:ilvl="6" w:tplc="04090001" w:tentative="1">
+      <w:start w:val="1"/>
+      <w:numFmt w:val="bullet"/>
+      <w:lvlText w:val=""/>
+      <w:lvlJc w:val="left"/>
+      <w:pPr>
+        <w:ind w:left="5040" w:hanging="360"/>
+      </w:pPr>
+      <w:rPr>
+        <w:rFonts w:ascii="Symbol" w:hAnsi="Symbol" w:hint="default"/>
+      </w:rPr>
+    </w:lvl>
+    <w:lvl w:ilvl="7" w:tplc="04090003" w:tentative="1">
+      <w:start w:val="1"/>
+      <w:numFmt w:val="bullet"/>
+      <w:lvlText w:val="o"/>
+      <w:lvlJc w:val="left"/>
+      <w:pPr>
+        <w:ind w:left="5760" w:hanging="360"/>
+      </w:pPr>
+      <w:rPr>
+        <w:rFonts w:ascii="Courier New" w:hAnsi="Courier New" w:cs="Courier New" w:hint="default"/>
+      </w:rPr>
+    </w:lvl>
+    <w:lvl w:ilvl="8" w:tplc="04090005" w:tentative="1">
+      <w:start w:val="1"/>
+      <w:numFmt w:val="bullet"/>
+      <w:lvlText w:val=""/>
+      <w:lvlJc w:val="left"/>
+      <w:pPr>
+        <w:ind w:left="6480" w:hanging="360"/>
+      </w:pPr>
+      <w:rPr>
+        <w:rFonts w:ascii="Wingdings" w:hAnsi="Wingdings" w:hint="default"/>
+      </w:rPr>
+    </w:lvl>
+  </w:abstractNum>
+  <w:num w:numId="1">
+    <w:abstractNumId w:val="0"/>
+  </w:num>
+</w:numbering>
 </file>
 
 <file path=word/styles.xml><?xml version="1.0" encoding="utf-8"?>
@@ -637,6 +1069,17 @@
     <w:semiHidden/>
     <w:unhideWhenUsed/>
   </w:style>
+  <w:style w:type="paragraph" w:styleId="ListParagraph">
+    <w:name w:val="List Paragraph"/>
+    <w:basedOn w:val="Normal"/>
+    <w:uiPriority w:val="34"/>
+    <w:qFormat/>
+    <w:rsid w:val="00575B32"/>
+    <w:pPr>
+      <w:ind w:left="720"/>
+      <w:contextualSpacing/>
+    </w:pPr>
+  </w:style>
 </w:styles>
 </file>
 

</xml_diff>